<commit_message>
updated SGD Geoportal file
</commit_message>
<xml_diff>
--- a/How-To-Set-Up-New-SGD-Geoportal.docx
+++ b/How-To-Set-Up-New-SGD-Geoportal.docx
@@ -491,28 +491,7 @@
           <w:sz w:val="24"/>
           <w:szCs w:val="24"/>
         </w:rPr>
-        <w:t xml:space="preserve"> </w:t>
-      </w:r>
-      <w:r>
-        <w:rPr>
-          <w:sz w:val="24"/>
-          <w:szCs w:val="24"/>
-        </w:rPr>
-        <w:t xml:space="preserve">  has the </w:t>
-      </w:r>
-      <w:r>
-        <w:rPr>
-          <w:sz w:val="24"/>
-          <w:szCs w:val="24"/>
-        </w:rPr>
-        <w:t>postgres db, username and password</w:t>
-      </w:r>
-      <w:r>
-        <w:rPr>
-          <w:sz w:val="24"/>
-          <w:szCs w:val="24"/>
-        </w:rPr>
-        <w:t xml:space="preserve">; it also indicates </w:t>
+        <w:t xml:space="preserve">   has the postgres db, username and password; it also indicates </w:t>
       </w:r>
       <w:r>
         <w:rPr>
@@ -526,14 +505,7 @@
           <w:sz w:val="24"/>
           <w:szCs w:val="24"/>
         </w:rPr>
-        <w:t xml:space="preserve"> this file can exist</w:t>
-      </w:r>
-      <w:r>
-        <w:rPr>
-          <w:sz w:val="24"/>
-          <w:szCs w:val="24"/>
-        </w:rPr>
-        <w:t xml:space="preserve"> at either location, and it works fine:</w:t>
+        <w:t xml:space="preserve"> this file can exist at either location, and it works fine:</w:t>
       </w:r>
     </w:p>
     <w:p>
@@ -590,8 +562,6 @@
           <w:szCs w:val="24"/>
         </w:rPr>
       </w:pPr>
-      <w:bookmarkStart w:id="0" w:name="_GoBack"/>
-      <w:bookmarkEnd w:id="0"/>
     </w:p>
     <w:p>
       <w:pPr>
@@ -608,15 +578,6 @@
         <w:ind w:left="720"/>
         <w:rPr>
           <w:rFonts w:ascii="Times New Roman" w:eastAsia="Times New Roman" w:hAnsi="Times New Roman" w:cs="Times New Roman"/>
-          <w:sz w:val="24"/>
-          <w:szCs w:val="24"/>
-        </w:rPr>
-      </w:pPr>
-    </w:p>
-    <w:p>
-      <w:pPr>
-        <w:ind w:firstLine="720"/>
-        <w:rPr>
           <w:sz w:val="24"/>
           <w:szCs w:val="24"/>
         </w:rPr>
@@ -1307,6 +1268,137 @@
           <w:sz w:val="24"/>
           <w:szCs w:val="24"/>
         </w:rPr>
+        <w:t xml:space="preserve">Download the PostgreSQL JDBC Driver, 9.1-903_JDBC_4 </w:t>
+      </w:r>
+      <w:bookmarkStart w:id="0" w:name="_GoBack"/>
+      <w:bookmarkEnd w:id="0"/>
+      <w:r>
+        <w:rPr>
+          <w:sz w:val="24"/>
+          <w:szCs w:val="24"/>
+        </w:rPr>
+        <w:t xml:space="preserve">at </w:t>
+      </w:r>
+      <w:hyperlink r:id="rId8" w:history="1">
+        <w:r>
+          <w:rPr>
+            <w:rStyle w:val="Hyperlink"/>
+            <w:sz w:val="24"/>
+            <w:szCs w:val="24"/>
+          </w:rPr>
+          <w:t>http://jdbc.postgresql.org/download.html</w:t>
+        </w:r>
+      </w:hyperlink>
+      <w:r>
+        <w:rPr>
+          <w:sz w:val="24"/>
+          <w:szCs w:val="24"/>
+        </w:rPr>
+        <w:t xml:space="preserve"> (</w:t>
+      </w:r>
+      <w:hyperlink r:id="rId9" w:history="1">
+        <w:r>
+          <w:rPr>
+            <w:rStyle w:val="Hyperlink"/>
+            <w:sz w:val="24"/>
+            <w:szCs w:val="24"/>
+          </w:rPr>
+          <w:t>http://jdbc.postgresql.org/download/postgresql-9.1-903.jdbc4.jar</w:t>
+        </w:r>
+      </w:hyperlink>
+      <w:r>
+        <w:rPr>
+          <w:sz w:val="24"/>
+          <w:szCs w:val="24"/>
+        </w:rPr>
+        <w:t>) on your local. Copy this to</w:t>
+      </w:r>
+      <w:r>
+        <w:rPr>
+          <w:sz w:val="24"/>
+          <w:szCs w:val="24"/>
+        </w:rPr>
+        <w:t xml:space="preserve"> the directory </w:t>
+      </w:r>
+      <w:r>
+        <w:rPr>
+          <w:sz w:val="24"/>
+          <w:szCs w:val="24"/>
+        </w:rPr>
+        <w:t xml:space="preserve"> </w:t>
+      </w:r>
+      <w:r>
+        <w:rPr>
+          <w:i/>
+          <w:sz w:val="24"/>
+          <w:szCs w:val="24"/>
+        </w:rPr>
+        <w:t>/var/lib/tomcat7/webapps/</w:t>
+      </w:r>
+      <w:r>
+        <w:rPr>
+          <w:rFonts w:cs="KeplerStd-Light"/>
+          <w:i/>
+          <w:sz w:val="24"/>
+          <w:szCs w:val="24"/>
+          <w:highlight w:val="yellow"/>
+          <w:u w:val="single"/>
+        </w:rPr>
+        <w:t xml:space="preserve"> </w:t>
+      </w:r>
+      <w:r>
+        <w:rPr>
+          <w:rFonts w:cs="KeplerStd-Light"/>
+          <w:i/>
+          <w:sz w:val="24"/>
+          <w:szCs w:val="24"/>
+          <w:highlight w:val="yellow"/>
+          <w:u w:val="single"/>
+        </w:rPr>
+        <w:t>geoportal</w:t>
+      </w:r>
+      <w:r>
+        <w:rPr>
+          <w:i/>
+          <w:sz w:val="24"/>
+          <w:szCs w:val="24"/>
+        </w:rPr>
+        <w:t xml:space="preserve"> /WEB-INF/lib</w:t>
+      </w:r>
+      <w:r>
+        <w:rPr>
+          <w:sz w:val="24"/>
+          <w:szCs w:val="24"/>
+        </w:rPr>
+        <w:t xml:space="preserve"> </w:t>
+      </w:r>
+    </w:p>
+    <w:p>
+      <w:pPr>
+        <w:pStyle w:val="ListParagraph"/>
+        <w:rPr>
+          <w:sz w:val="24"/>
+          <w:szCs w:val="24"/>
+        </w:rPr>
+      </w:pPr>
+    </w:p>
+    <w:p>
+      <w:pPr>
+        <w:pStyle w:val="ListParagraph"/>
+        <w:numPr>
+          <w:ilvl w:val="0"/>
+          <w:numId w:val="1"/>
+        </w:numPr>
+        <w:rPr>
+          <w:sz w:val="24"/>
+          <w:szCs w:val="24"/>
+        </w:rPr>
+      </w:pPr>
+      <w:r>
+        <w:rPr>
+          <w:sz w:val="24"/>
+          <w:szCs w:val="24"/>
+        </w:rPr>
         <w:t xml:space="preserve">Log onto the SGD server with </w:t>
       </w:r>
       <w:r>
@@ -1430,6 +1522,7 @@
           <w:sz w:val="24"/>
           <w:szCs w:val="24"/>
         </w:rPr>
+        <w:lastRenderedPageBreak/>
         <w:t>server in a location you can access it</w:t>
       </w:r>
       <w:r>
@@ -2273,23 +2366,7 @@
           <w:sz w:val="24"/>
           <w:szCs w:val="24"/>
         </w:rPr>
-        <w:t xml:space="preserve">When prompted, enter the password for the </w:t>
-      </w:r>
-      <w:r>
-        <w:rPr>
-          <w:rFonts w:cs="TimesNewRomanPSMT"/>
-          <w:sz w:val="24"/>
-          <w:szCs w:val="24"/>
-        </w:rPr>
-        <w:t>postgres</w:t>
-      </w:r>
-      <w:r>
-        <w:rPr>
-          <w:rFonts w:cs="TimesNewRomanPSMT"/>
-          <w:sz w:val="24"/>
-          <w:szCs w:val="24"/>
-        </w:rPr>
-        <w:t xml:space="preserve">, </w:t>
+        <w:t xml:space="preserve">When prompted, enter the password for the postgres, </w:t>
       </w:r>
       <w:r>
         <w:rPr>
@@ -2603,6 +2680,7 @@
           <w:sz w:val="24"/>
           <w:szCs w:val="24"/>
         </w:rPr>
+        <w:lastRenderedPageBreak/>
         <w:t xml:space="preserve">When script is all done, </w:t>
       </w:r>
       <w:r>
@@ -2705,7 +2783,6 @@
           <w:sz w:val="24"/>
           <w:szCs w:val="24"/>
         </w:rPr>
-        <w:lastRenderedPageBreak/>
         <w:t xml:space="preserve">If you need more information, see the </w:t>
       </w:r>
       <w:r>
@@ -2760,7 +2837,7 @@
           <w:szCs w:val="20"/>
         </w:rPr>
       </w:pPr>
-      <w:hyperlink r:id="rId8" w:history="1">
+      <w:hyperlink r:id="rId10" w:history="1">
         <w:r>
           <w:rPr>
             <w:rStyle w:val="Hyperlink"/>
@@ -2791,7 +2868,7 @@
           <w:szCs w:val="20"/>
         </w:rPr>
       </w:pPr>
-      <w:hyperlink r:id="rId9" w:history="1">
+      <w:hyperlink r:id="rId11" w:history="1">
         <w:r>
           <w:rPr>
             <w:rStyle w:val="Hyperlink"/>
@@ -3758,6 +3835,7 @@
           <w:sz w:val="24"/>
           <w:szCs w:val="24"/>
         </w:rPr>
+        <w:lastRenderedPageBreak/>
         <w:t>This user name and password is for the Geoportal web interface.</w:t>
       </w:r>
     </w:p>
@@ -3838,7 +3916,6 @@
           <w:szCs w:val="24"/>
           <w:highlight w:val="yellow"/>
         </w:rPr>
-        <w:lastRenderedPageBreak/>
         <w:t>Geoportal</w:t>
       </w:r>
       <w:r>
@@ -4102,7 +4179,22 @@
           <w:sz w:val="24"/>
           <w:szCs w:val="24"/>
         </w:rPr>
-        <w:t xml:space="preserve">     url="jdbc:postgresql://localhost:5432/geoNM"</w:t>
+        <w:t xml:space="preserve">     url="jdbc:postgresql://localhost:5432/</w:t>
+      </w:r>
+      <w:r>
+        <w:rPr>
+          <w:sz w:val="24"/>
+          <w:szCs w:val="24"/>
+          <w:highlight w:val="yellow"/>
+        </w:rPr>
+        <w:t>new database</w:t>
+      </w:r>
+      <w:r>
+        <w:rPr>
+          <w:sz w:val="24"/>
+          <w:szCs w:val="24"/>
+        </w:rPr>
+        <w:t>"</w:t>
       </w:r>
     </w:p>
     <w:p>
@@ -4257,7 +4349,7 @@
           <w:sz w:val="24"/>
           <w:szCs w:val="24"/>
         </w:rPr>
-        <w:t xml:space="preserve">This user name and password is for the </w:t>
+        <w:t>This user name and password is for the postgres user</w:t>
       </w:r>
       <w:r>
         <w:rPr>
@@ -4266,7 +4358,7 @@
           <w:sz w:val="24"/>
           <w:szCs w:val="24"/>
         </w:rPr>
-        <w:t>postgres user</w:t>
+        <w:t xml:space="preserve"> (geoportal)</w:t>
       </w:r>
       <w:r>
         <w:rPr>
@@ -4275,7 +4367,7 @@
           <w:sz w:val="24"/>
           <w:szCs w:val="24"/>
         </w:rPr>
-        <w:t xml:space="preserve"> (geoportal)</w:t>
+        <w:t xml:space="preserve"> and password</w:t>
       </w:r>
       <w:r>
         <w:rPr>
@@ -4284,7 +4376,25 @@
           <w:sz w:val="24"/>
           <w:szCs w:val="24"/>
         </w:rPr>
-        <w:t xml:space="preserve"> and password</w:t>
+        <w:t xml:space="preserve"> (</w:t>
+      </w:r>
+      <w:r>
+        <w:rPr>
+          <w:rFonts w:cs="CourierNewPSMT"/>
+          <w:b/>
+          <w:sz w:val="24"/>
+          <w:szCs w:val="24"/>
+        </w:rPr>
+        <w:t>IE8PpW2vfYVtfz</w:t>
+      </w:r>
+      <w:r>
+        <w:rPr>
+          <w:rFonts w:cs="CourierNewPSMT"/>
+          <w:b/>
+          <w:sz w:val="24"/>
+          <w:szCs w:val="24"/>
+        </w:rPr>
+        <w:t>)</w:t>
       </w:r>
       <w:r>
         <w:rPr>
@@ -4449,7 +4559,7 @@
           <w:szCs w:val="24"/>
         </w:rPr>
       </w:pPr>
-      <w:hyperlink r:id="rId10" w:history="1">
+      <w:hyperlink r:id="rId12" w:history="1">
         <w:r>
           <w:rPr>
             <w:rStyle w:val="Hyperlink"/>
@@ -4603,6 +4713,7 @@
           <w:sz w:val="24"/>
           <w:szCs w:val="24"/>
         </w:rPr>
+        <w:lastRenderedPageBreak/>
         <w:t>The collection id you pull from these pages http://repository.stategeothermaldata.org/repository/collection/</w:t>
       </w:r>
       <w:r>

</xml_diff>